<commit_message>
changed scenarios file for usability tests
</commit_message>
<xml_diff>
--- a/usability/scenarios.docx
+++ b/usability/scenarios.docx
@@ -932,16 +932,7 @@
           <w:lang w:val="en-GB"/>
         </w:rPr>
         <w:lastRenderedPageBreak/>
-        <w:t>Usability test</w:t>
-      </w:r>
-      <w:r>
-        <w:rPr>
-          <w:b/>
-          <w:sz w:val="32"/>
-          <w:szCs w:val="32"/>
-          <w:lang w:val="en-GB"/>
-        </w:rPr>
-        <w:t xml:space="preserve"> #2</w:t>
+        <w:t>Usability test #2</w:t>
       </w:r>
     </w:p>
     <w:p>
@@ -1263,16 +1254,7 @@
           <w:szCs w:val="24"/>
           <w:lang w:val="en-GB"/>
         </w:rPr>
-        <w:t>2</w:t>
-      </w:r>
-      <w:r>
-        <w:rPr>
-          <w:b/>
-          <w:sz w:val="24"/>
-          <w:szCs w:val="24"/>
-          <w:lang w:val="en-GB"/>
-        </w:rPr>
-        <w:t>. Login</w:t>
+        <w:t>2. Login</w:t>
       </w:r>
     </w:p>
     <w:p>
@@ -1447,28 +1429,237 @@
           <w:szCs w:val="24"/>
           <w:lang w:val="en-GB"/>
         </w:rPr>
+        <w:t xml:space="preserve"> away from the </w:t>
+      </w:r>
+      <w:proofErr w:type="spellStart"/>
+      <w:r>
+        <w:rPr>
+          <w:sz w:val="24"/>
+          <w:szCs w:val="24"/>
+          <w:lang w:val="en-GB"/>
+        </w:rPr>
+        <w:t>center</w:t>
+      </w:r>
+      <w:proofErr w:type="spellEnd"/>
+      <w:r>
+        <w:rPr>
+          <w:sz w:val="24"/>
+          <w:szCs w:val="24"/>
+          <w:lang w:val="en-GB"/>
+        </w:rPr>
+        <w:t xml:space="preserve"> and you don’t want to pay more than 1000 CHF per month.</w:t>
+      </w:r>
+      <w:r>
+        <w:rPr>
+          <w:color w:val="FF0000"/>
+          <w:sz w:val="24"/>
+          <w:szCs w:val="24"/>
+          <w:lang w:val="en-GB"/>
+        </w:rPr>
+        <w:t xml:space="preserve"> [no square meter displayed at the moment]</w:t>
+      </w:r>
+      <w:r>
+        <w:rPr>
+          <w:sz w:val="24"/>
+          <w:szCs w:val="24"/>
+          <w:lang w:val="en-GB"/>
+        </w:rPr>
+        <w:t xml:space="preserve"> Find a flat that fits.</w:t>
+      </w:r>
+    </w:p>
+    <w:p>
+      <w:pPr>
+        <w:pStyle w:val="NoSpacing"/>
+        <w:rPr>
+          <w:sz w:val="24"/>
+          <w:szCs w:val="24"/>
+          <w:lang w:val="en-GB"/>
+        </w:rPr>
+      </w:pPr>
+    </w:p>
+    <w:p>
+      <w:pPr>
+        <w:pStyle w:val="NoSpacing"/>
+        <w:rPr>
+          <w:b/>
+          <w:sz w:val="24"/>
+          <w:szCs w:val="24"/>
+          <w:lang w:val="en-GB"/>
+        </w:rPr>
+      </w:pPr>
+      <w:r>
+        <w:rPr>
+          <w:b/>
+          <w:sz w:val="24"/>
+          <w:szCs w:val="24"/>
+          <w:lang w:val="en-GB"/>
+        </w:rPr>
+        <w:t>5</w:t>
+      </w:r>
+      <w:r>
+        <w:rPr>
+          <w:b/>
+          <w:sz w:val="24"/>
+          <w:szCs w:val="24"/>
+          <w:lang w:val="en-GB"/>
+        </w:rPr>
+        <w:t>. Visits</w:t>
+      </w:r>
+    </w:p>
+    <w:p>
+      <w:pPr>
+        <w:pStyle w:val="NoSpacing"/>
+        <w:rPr>
+          <w:color w:val="FF0000"/>
+          <w:sz w:val="24"/>
+          <w:szCs w:val="24"/>
+          <w:lang w:val="en-GB"/>
+        </w:rPr>
+      </w:pPr>
+      <w:r>
+        <w:rPr>
+          <w:sz w:val="24"/>
+          <w:szCs w:val="24"/>
+          <w:lang w:val="en-GB"/>
+        </w:rPr>
+        <w:t>You want to visit this flat in Locarno on the 21.12.2014 in the morning. Send a corresponding enquiry to the advertiser.</w:t>
+      </w:r>
+      <w:r>
+        <w:rPr>
+          <w:sz w:val="24"/>
+          <w:szCs w:val="24"/>
+          <w:lang w:val="en-GB"/>
+        </w:rPr>
         <w:t xml:space="preserve"> </w:t>
       </w:r>
       <w:r>
         <w:rPr>
-          <w:sz w:val="24"/>
-          <w:szCs w:val="24"/>
-          <w:lang w:val="en-GB"/>
-        </w:rPr>
-        <w:t xml:space="preserve">away from the </w:t>
-      </w:r>
-      <w:proofErr w:type="spellStart"/>
-      <w:r>
-        <w:rPr>
-          <w:sz w:val="24"/>
-          <w:szCs w:val="24"/>
-          <w:lang w:val="en-GB"/>
-        </w:rPr>
-        <w:t>center</w:t>
-      </w:r>
-      <w:proofErr w:type="spellEnd"/>
-      <w:r>
-        <w:rPr>
+          <w:color w:val="FF0000"/>
+          <w:sz w:val="24"/>
+          <w:szCs w:val="24"/>
+          <w:lang w:val="en-GB"/>
+        </w:rPr>
+        <w:t>If you don’t find any results, then go on any page from the homepage to send the enquiry of your choice.</w:t>
+      </w:r>
+    </w:p>
+    <w:p>
+      <w:pPr>
+        <w:pStyle w:val="NoSpacing"/>
+        <w:rPr>
+          <w:color w:val="FF0000"/>
+          <w:sz w:val="24"/>
+          <w:szCs w:val="24"/>
+          <w:lang w:val="en-GB"/>
+        </w:rPr>
+      </w:pPr>
+    </w:p>
+    <w:p>
+      <w:pPr>
+        <w:pStyle w:val="NoSpacing"/>
+        <w:rPr>
+          <w:b/>
+          <w:color w:val="FF0000"/>
+          <w:sz w:val="24"/>
+          <w:szCs w:val="24"/>
+          <w:lang w:val="en-GB"/>
+        </w:rPr>
+      </w:pPr>
+      <w:r>
+        <w:rPr>
+          <w:b/>
+          <w:color w:val="FF0000"/>
+          <w:sz w:val="24"/>
+          <w:szCs w:val="24"/>
+          <w:lang w:val="en-GB"/>
+        </w:rPr>
+        <w:t>6. Bookmark the ad</w:t>
+      </w:r>
+    </w:p>
+    <w:p>
+      <w:pPr>
+        <w:pStyle w:val="NoSpacing"/>
+        <w:rPr>
+          <w:color w:val="FF0000"/>
+          <w:sz w:val="24"/>
+          <w:szCs w:val="24"/>
+          <w:lang w:val="en-GB"/>
+        </w:rPr>
+      </w:pPr>
+      <w:r>
+        <w:rPr>
+          <w:color w:val="FF0000"/>
+          <w:sz w:val="24"/>
+          <w:szCs w:val="24"/>
+          <w:lang w:val="en-GB"/>
+        </w:rPr>
+        <w:t>Bookmark this ad so that you can easily find it in the future. Once bookmarked, find all your bookmarked ads and check if this one is in the list.</w:t>
+      </w:r>
+    </w:p>
+    <w:p>
+      <w:pPr>
+        <w:pStyle w:val="NoSpacing"/>
+        <w:rPr>
+          <w:color w:val="FF0000"/>
+          <w:sz w:val="24"/>
+          <w:szCs w:val="24"/>
+          <w:lang w:val="en-GB"/>
+        </w:rPr>
+      </w:pPr>
+    </w:p>
+    <w:p>
+      <w:pPr>
+        <w:pStyle w:val="NoSpacing"/>
+        <w:rPr>
+          <w:b/>
+          <w:color w:val="FF0000"/>
+          <w:sz w:val="24"/>
+          <w:szCs w:val="24"/>
+          <w:lang w:val="en-GB"/>
+        </w:rPr>
+      </w:pPr>
+      <w:r>
+        <w:rPr>
+          <w:b/>
+          <w:color w:val="FF0000"/>
+          <w:sz w:val="24"/>
+          <w:szCs w:val="24"/>
+          <w:lang w:val="en-GB"/>
+        </w:rPr>
+        <w:t>7</w:t>
+      </w:r>
+      <w:r>
+        <w:rPr>
+          <w:b/>
+          <w:color w:val="FF0000"/>
+          <w:sz w:val="24"/>
+          <w:szCs w:val="24"/>
+          <w:lang w:val="en-GB"/>
+        </w:rPr>
+        <w:t>. Contact the advertiser</w:t>
+      </w:r>
+    </w:p>
+    <w:p>
+      <w:pPr>
+        <w:pStyle w:val="NoSpacing"/>
+        <w:rPr>
+          <w:color w:val="FF0000"/>
+          <w:sz w:val="24"/>
+          <w:szCs w:val="24"/>
+          <w:lang w:val="en-GB"/>
+        </w:rPr>
+      </w:pPr>
+      <w:r>
+        <w:rPr>
+          <w:color w:val="FF0000"/>
+          <w:sz w:val="24"/>
+          <w:szCs w:val="24"/>
+          <w:lang w:val="en-GB"/>
+        </w:rPr>
+        <w:t>Send a message to the advertiser to tell him that you are really interested in his property.</w:t>
+      </w:r>
+      <w:r>
+        <w:rPr>
+          <w:color w:val="FF0000"/>
           <w:sz w:val="24"/>
           <w:szCs w:val="24"/>
           <w:lang w:val="en-GB"/>
@@ -1477,239 +1668,6 @@
       </w:r>
       <w:r>
         <w:rPr>
-          <w:sz w:val="24"/>
-          <w:szCs w:val="24"/>
-          <w:lang w:val="en-GB"/>
-        </w:rPr>
-        <w:t>and you don’t want to pay more than 1000 CHF per month.</w:t>
-      </w:r>
-      <w:r>
-        <w:rPr>
-          <w:color w:val="FF0000"/>
-          <w:sz w:val="24"/>
-          <w:szCs w:val="24"/>
-          <w:lang w:val="en-GB"/>
-        </w:rPr>
-        <w:t xml:space="preserve"> [no square meter displayed at the moment]</w:t>
-      </w:r>
-      <w:r>
-        <w:rPr>
-          <w:sz w:val="24"/>
-          <w:szCs w:val="24"/>
-          <w:lang w:val="en-GB"/>
-        </w:rPr>
-        <w:t xml:space="preserve"> Find a flat that fits.</w:t>
-      </w:r>
-    </w:p>
-    <w:p>
-      <w:pPr>
-        <w:pStyle w:val="NoSpacing"/>
-        <w:rPr>
-          <w:sz w:val="24"/>
-          <w:szCs w:val="24"/>
-          <w:lang w:val="en-GB"/>
-        </w:rPr>
-      </w:pPr>
-    </w:p>
-    <w:p>
-      <w:pPr>
-        <w:pStyle w:val="NoSpacing"/>
-        <w:rPr>
-          <w:b/>
-          <w:sz w:val="24"/>
-          <w:szCs w:val="24"/>
-          <w:lang w:val="en-GB"/>
-        </w:rPr>
-      </w:pPr>
-      <w:r>
-        <w:rPr>
-          <w:b/>
-          <w:sz w:val="24"/>
-          <w:szCs w:val="24"/>
-          <w:lang w:val="en-GB"/>
-        </w:rPr>
-        <w:t>5</w:t>
-      </w:r>
-      <w:r>
-        <w:rPr>
-          <w:b/>
-          <w:sz w:val="24"/>
-          <w:szCs w:val="24"/>
-          <w:lang w:val="en-GB"/>
-        </w:rPr>
-        <w:t>. Visits</w:t>
-      </w:r>
-    </w:p>
-    <w:p>
-      <w:pPr>
-        <w:pStyle w:val="NoSpacing"/>
-        <w:rPr>
-          <w:color w:val="FF0000"/>
-          <w:sz w:val="24"/>
-          <w:szCs w:val="24"/>
-          <w:lang w:val="en-GB"/>
-        </w:rPr>
-      </w:pPr>
-      <w:r>
-        <w:rPr>
-          <w:sz w:val="24"/>
-          <w:szCs w:val="24"/>
-          <w:lang w:val="en-GB"/>
-        </w:rPr>
-        <w:t>You want to visit this</w:t>
-      </w:r>
-      <w:r>
-        <w:rPr>
-          <w:sz w:val="24"/>
-          <w:szCs w:val="24"/>
-          <w:lang w:val="en-GB"/>
-        </w:rPr>
-        <w:t xml:space="preserve"> flat in Locarno on the 21.12.2014 in the morning. Send a corresponding enquiry to the advertiser.</w:t>
-      </w:r>
-      <w:r>
-        <w:rPr>
-          <w:sz w:val="24"/>
-          <w:szCs w:val="24"/>
-          <w:lang w:val="en-GB"/>
-        </w:rPr>
-        <w:t xml:space="preserve"> </w:t>
-      </w:r>
-      <w:r>
-        <w:rPr>
-          <w:color w:val="FF0000"/>
-          <w:sz w:val="24"/>
-          <w:szCs w:val="24"/>
-          <w:lang w:val="en-GB"/>
-        </w:rPr>
-        <w:t>If you don’t find any results, then go on any page from the homepage to send the enquiry of your choice.</w:t>
-      </w:r>
-    </w:p>
-    <w:p>
-      <w:pPr>
-        <w:pStyle w:val="NoSpacing"/>
-        <w:rPr>
-          <w:color w:val="FF0000"/>
-          <w:sz w:val="24"/>
-          <w:szCs w:val="24"/>
-          <w:lang w:val="en-GB"/>
-        </w:rPr>
-      </w:pPr>
-    </w:p>
-    <w:p>
-      <w:pPr>
-        <w:pStyle w:val="NoSpacing"/>
-        <w:rPr>
-          <w:b/>
-          <w:color w:val="FF0000"/>
-          <w:sz w:val="24"/>
-          <w:szCs w:val="24"/>
-          <w:lang w:val="en-GB"/>
-        </w:rPr>
-      </w:pPr>
-      <w:r>
-        <w:rPr>
-          <w:b/>
-          <w:color w:val="FF0000"/>
-          <w:sz w:val="24"/>
-          <w:szCs w:val="24"/>
-          <w:lang w:val="en-GB"/>
-        </w:rPr>
-        <w:t>6. Bookmark the ad</w:t>
-      </w:r>
-    </w:p>
-    <w:p>
-      <w:pPr>
-        <w:pStyle w:val="NoSpacing"/>
-        <w:rPr>
-          <w:color w:val="FF0000"/>
-          <w:sz w:val="24"/>
-          <w:szCs w:val="24"/>
-          <w:lang w:val="en-GB"/>
-        </w:rPr>
-      </w:pPr>
-      <w:r>
-        <w:rPr>
-          <w:color w:val="FF0000"/>
-          <w:sz w:val="24"/>
-          <w:szCs w:val="24"/>
-          <w:lang w:val="en-GB"/>
-        </w:rPr>
-        <w:t>Bookmark this ad so that you can easily find it in the future. Once bookmarked, find all your bookmarked ads and check if this one is in the list.</w:t>
-      </w:r>
-    </w:p>
-    <w:p>
-      <w:pPr>
-        <w:pStyle w:val="NoSpacing"/>
-        <w:rPr>
-          <w:color w:val="FF0000"/>
-          <w:sz w:val="24"/>
-          <w:szCs w:val="24"/>
-          <w:lang w:val="en-GB"/>
-        </w:rPr>
-      </w:pPr>
-    </w:p>
-    <w:p>
-      <w:pPr>
-        <w:pStyle w:val="NoSpacing"/>
-        <w:rPr>
-          <w:b/>
-          <w:color w:val="FF0000"/>
-          <w:sz w:val="24"/>
-          <w:szCs w:val="24"/>
-          <w:lang w:val="en-GB"/>
-        </w:rPr>
-      </w:pPr>
-      <w:r>
-        <w:rPr>
-          <w:b/>
-          <w:color w:val="FF0000"/>
-          <w:sz w:val="24"/>
-          <w:szCs w:val="24"/>
-          <w:lang w:val="en-GB"/>
-        </w:rPr>
-        <w:t>7</w:t>
-      </w:r>
-      <w:r>
-        <w:rPr>
-          <w:b/>
-          <w:color w:val="FF0000"/>
-          <w:sz w:val="24"/>
-          <w:szCs w:val="24"/>
-          <w:lang w:val="en-GB"/>
-        </w:rPr>
-        <w:t>. Contact the advertiser</w:t>
-      </w:r>
-    </w:p>
-    <w:p>
-      <w:pPr>
-        <w:pStyle w:val="NoSpacing"/>
-        <w:rPr>
-          <w:color w:val="FF0000"/>
-          <w:sz w:val="24"/>
-          <w:szCs w:val="24"/>
-          <w:lang w:val="en-GB"/>
-        </w:rPr>
-      </w:pPr>
-      <w:r>
-        <w:rPr>
-          <w:color w:val="FF0000"/>
-          <w:sz w:val="24"/>
-          <w:szCs w:val="24"/>
-          <w:lang w:val="en-GB"/>
-        </w:rPr>
-        <w:t>Send a message to the advertiser to tell him that you are really interested in his property.</w:t>
-      </w:r>
-      <w:r>
-        <w:rPr>
-          <w:color w:val="FF0000"/>
-          <w:sz w:val="24"/>
-          <w:szCs w:val="24"/>
-          <w:lang w:val="en-GB"/>
-        </w:rPr>
-        <w:t xml:space="preserve"> </w:t>
-      </w:r>
-      <w:r>
-        <w:rPr>
           <w:color w:val="FF0000"/>
           <w:sz w:val="24"/>
           <w:szCs w:val="24"/>
@@ -1887,411 +1845,391 @@
           <w:szCs w:val="24"/>
           <w:lang w:val="en-GB"/>
         </w:rPr>
-        <w:t xml:space="preserve"> </w:t>
-      </w:r>
-      <w:proofErr w:type="spellStart"/>
-      <w:r>
-        <w:rPr>
-          <w:color w:val="FF0000"/>
-          <w:sz w:val="24"/>
-          <w:szCs w:val="24"/>
-          <w:lang w:val="en-GB"/>
-        </w:rPr>
-        <w:t>submit</w:t>
-      </w:r>
-      <w:r>
-        <w:rPr>
-          <w:color w:val="FF0000"/>
-          <w:sz w:val="24"/>
-          <w:szCs w:val="24"/>
-          <w:lang w:val="en-GB"/>
-        </w:rPr>
-        <w:t>ion</w:t>
-      </w:r>
-      <w:proofErr w:type="spellEnd"/>
-      <w:r>
-        <w:rPr>
-          <w:color w:val="FF0000"/>
-          <w:sz w:val="24"/>
-          <w:szCs w:val="24"/>
-          <w:lang w:val="en-GB"/>
-        </w:rPr>
-        <w:t xml:space="preserve"> doesn’t work</w:t>
-      </w:r>
-      <w:r>
-        <w:rPr>
-          <w:color w:val="FF0000"/>
-          <w:sz w:val="24"/>
-          <w:szCs w:val="24"/>
-          <w:lang w:val="en-GB"/>
-        </w:rPr>
-        <w:t xml:space="preserve"> please look at </w:t>
-      </w:r>
-      <w:r>
-        <w:rPr>
-          <w:color w:val="FF0000"/>
-          <w:sz w:val="24"/>
-          <w:szCs w:val="24"/>
-          <w:lang w:val="en-GB"/>
-        </w:rPr>
-        <w:t>the error messages in red.</w:t>
-      </w:r>
-      <w:r>
-        <w:rPr>
-          <w:color w:val="FF0000"/>
-          <w:sz w:val="24"/>
-          <w:szCs w:val="24"/>
-          <w:lang w:val="en-GB"/>
-        </w:rPr>
-        <w:t xml:space="preserve"> </w:t>
-      </w:r>
-      <w:r>
-        <w:rPr>
-          <w:color w:val="FF0000"/>
-          <w:sz w:val="24"/>
-          <w:szCs w:val="24"/>
-          <w:lang w:val="en-GB"/>
-        </w:rPr>
-        <w:t>If submitted, check if the ad was added to you properties.</w:t>
-      </w:r>
-    </w:p>
-    <w:p>
-      <w:pPr>
-        <w:pStyle w:val="NoSpacing"/>
-        <w:rPr>
-          <w:color w:val="FF0000"/>
-          <w:sz w:val="24"/>
-          <w:szCs w:val="24"/>
-          <w:lang w:val="en-GB"/>
-        </w:rPr>
-      </w:pPr>
-    </w:p>
-    <w:p>
-      <w:pPr>
-        <w:pStyle w:val="NoSpacing"/>
-        <w:rPr>
-          <w:b/>
-          <w:sz w:val="24"/>
-          <w:szCs w:val="24"/>
-          <w:lang w:val="en-GB"/>
-        </w:rPr>
-      </w:pPr>
-      <w:r>
-        <w:rPr>
-          <w:b/>
-          <w:sz w:val="24"/>
-          <w:szCs w:val="24"/>
-          <w:lang w:val="en-GB"/>
-        </w:rPr>
-        <w:t>9</w:t>
-      </w:r>
-      <w:r>
-        <w:rPr>
-          <w:b/>
-          <w:sz w:val="24"/>
-          <w:szCs w:val="24"/>
-          <w:lang w:val="en-GB"/>
-        </w:rPr>
-        <w:t>. Alerts</w:t>
-      </w:r>
-    </w:p>
-    <w:p>
-      <w:pPr>
-        <w:pStyle w:val="NoSpacing"/>
-        <w:rPr>
-          <w:sz w:val="24"/>
-          <w:szCs w:val="24"/>
-          <w:lang w:val="en-GB"/>
-        </w:rPr>
-      </w:pPr>
-      <w:r>
-        <w:rPr>
-          <w:sz w:val="24"/>
-          <w:szCs w:val="24"/>
-          <w:lang w:val="en-GB"/>
-        </w:rPr>
-        <w:t xml:space="preserve">You can’t find a flat in Bern that fits you, because there is none on the website at the moment. So you want to be notified when somebody adds an ad around Bern (not more than 10 </w:t>
-      </w:r>
-      <w:proofErr w:type="spellStart"/>
-      <w:r>
-        <w:rPr>
-          <w:sz w:val="24"/>
-          <w:szCs w:val="24"/>
-          <w:lang w:val="en-GB"/>
-        </w:rPr>
-        <w:t>kilometers</w:t>
-      </w:r>
-      <w:proofErr w:type="spellEnd"/>
-      <w:r>
-        <w:rPr>
-          <w:sz w:val="24"/>
-          <w:szCs w:val="24"/>
-          <w:lang w:val="en-GB"/>
-        </w:rPr>
-        <w:t xml:space="preserve"> away) that is for rent and doesn’t cost more than 1000 CHF per month. It should have at least two rooms and 40 square meters.</w:t>
-      </w:r>
-    </w:p>
-    <w:p>
-      <w:pPr>
-        <w:pStyle w:val="NoSpacing"/>
-        <w:rPr>
-          <w:sz w:val="24"/>
-          <w:szCs w:val="24"/>
-          <w:lang w:val="en-GB"/>
-        </w:rPr>
-      </w:pPr>
-    </w:p>
-    <w:p>
-      <w:pPr>
-        <w:pStyle w:val="NoSpacing"/>
-        <w:rPr>
-          <w:b/>
-          <w:color w:val="FF0000"/>
-          <w:sz w:val="24"/>
-          <w:szCs w:val="24"/>
-          <w:lang w:val="en-GB"/>
-        </w:rPr>
-      </w:pPr>
-      <w:r>
-        <w:rPr>
-          <w:b/>
-          <w:color w:val="FF0000"/>
-          <w:sz w:val="24"/>
-          <w:szCs w:val="24"/>
-          <w:lang w:val="en-GB"/>
-        </w:rPr>
-        <w:t>10. Login as another user</w:t>
-      </w:r>
-    </w:p>
-    <w:p>
-      <w:pPr>
-        <w:pStyle w:val="NoSpacing"/>
-        <w:rPr>
-          <w:color w:val="FF0000"/>
-          <w:sz w:val="24"/>
-          <w:szCs w:val="24"/>
-          <w:lang w:val="en-GB"/>
-        </w:rPr>
-      </w:pPr>
-      <w:r>
-        <w:rPr>
-          <w:color w:val="FF0000"/>
-          <w:sz w:val="24"/>
-          <w:szCs w:val="24"/>
-          <w:lang w:val="en-GB"/>
-        </w:rPr>
-        <w:t>Logout then login with the account of the advertiser you have just contacted.</w:t>
-      </w:r>
-    </w:p>
-    <w:p>
-      <w:pPr>
-        <w:pStyle w:val="NoSpacing"/>
-        <w:rPr>
-          <w:color w:val="FF0000"/>
-          <w:sz w:val="24"/>
-          <w:szCs w:val="24"/>
-          <w:lang w:val="en-GB"/>
-        </w:rPr>
-      </w:pPr>
-    </w:p>
-    <w:p>
-      <w:pPr>
-        <w:pStyle w:val="NoSpacing"/>
-        <w:rPr>
-          <w:b/>
-          <w:color w:val="FF0000"/>
-          <w:sz w:val="24"/>
-          <w:szCs w:val="24"/>
-          <w:lang w:val="en-GB"/>
-        </w:rPr>
-      </w:pPr>
-      <w:r>
-        <w:rPr>
-          <w:b/>
-          <w:color w:val="FF0000"/>
-          <w:sz w:val="24"/>
-          <w:szCs w:val="24"/>
-          <w:lang w:val="en-GB"/>
-        </w:rPr>
-        <w:t>11. Message</w:t>
-      </w:r>
-    </w:p>
-    <w:p>
-      <w:pPr>
-        <w:pStyle w:val="NoSpacing"/>
-        <w:rPr>
-          <w:color w:val="FF0000"/>
-          <w:sz w:val="24"/>
-          <w:szCs w:val="24"/>
-          <w:lang w:val="en-GB"/>
-        </w:rPr>
-      </w:pPr>
-      <w:r>
-        <w:rPr>
-          <w:color w:val="FF0000"/>
-          <w:sz w:val="24"/>
-          <w:szCs w:val="24"/>
-          <w:lang w:val="en-GB"/>
-        </w:rPr>
-        <w:t xml:space="preserve">Check if this new user has </w:t>
-      </w:r>
-      <w:r>
-        <w:rPr>
-          <w:color w:val="FF0000"/>
-          <w:sz w:val="24"/>
-          <w:szCs w:val="24"/>
-          <w:lang w:val="en-GB"/>
-        </w:rPr>
-        <w:t>received the previous message. Unfortunately, you were not convinced by the message : decline the enquiry.</w:t>
-      </w:r>
-    </w:p>
-    <w:p>
-      <w:pPr>
-        <w:pStyle w:val="NoSpacing"/>
-        <w:rPr>
-          <w:color w:val="FF0000"/>
-          <w:sz w:val="24"/>
-          <w:szCs w:val="24"/>
-          <w:lang w:val="en-GB"/>
-        </w:rPr>
-      </w:pPr>
-    </w:p>
-    <w:p>
-      <w:pPr>
-        <w:pStyle w:val="NoSpacing"/>
-        <w:rPr>
-          <w:b/>
-          <w:color w:val="FF0000"/>
-          <w:sz w:val="24"/>
-          <w:szCs w:val="24"/>
-          <w:lang w:val="en-GB"/>
-        </w:rPr>
-      </w:pPr>
-      <w:r>
-        <w:rPr>
-          <w:b/>
-          <w:color w:val="FF0000"/>
-          <w:sz w:val="24"/>
-          <w:szCs w:val="24"/>
-          <w:lang w:val="en-GB"/>
-        </w:rPr>
-        <w:t>12. Edit your ad</w:t>
-      </w:r>
-    </w:p>
-    <w:p>
-      <w:pPr>
-        <w:pStyle w:val="NoSpacing"/>
-        <w:rPr>
-          <w:color w:val="FF0000"/>
-          <w:sz w:val="24"/>
-          <w:szCs w:val="24"/>
-          <w:lang w:val="en-GB"/>
-        </w:rPr>
-      </w:pPr>
-      <w:r>
-        <w:rPr>
-          <w:color w:val="FF0000"/>
-          <w:sz w:val="24"/>
-          <w:szCs w:val="24"/>
-          <w:lang w:val="en-GB"/>
-        </w:rPr>
-        <w:t xml:space="preserve">Find the ad for which you’ve been written a message and edit it to precise your preferences and fill out other uncomplete fields. Submit it. </w:t>
-      </w:r>
-    </w:p>
-    <w:p>
-      <w:pPr>
-        <w:pStyle w:val="NoSpacing"/>
-        <w:rPr>
-          <w:color w:val="FF0000"/>
-          <w:sz w:val="24"/>
-          <w:szCs w:val="24"/>
-          <w:lang w:val="en-GB"/>
-        </w:rPr>
-      </w:pPr>
-    </w:p>
-    <w:p>
-      <w:pPr>
-        <w:pStyle w:val="NoSpacing"/>
-        <w:rPr>
-          <w:b/>
-          <w:color w:val="FF0000"/>
-          <w:sz w:val="24"/>
-          <w:szCs w:val="24"/>
-          <w:lang w:val="en-GB"/>
-        </w:rPr>
-      </w:pPr>
-      <w:r>
-        <w:rPr>
-          <w:b/>
-          <w:color w:val="FF0000"/>
-          <w:sz w:val="24"/>
-          <w:szCs w:val="24"/>
-          <w:lang w:val="en-GB"/>
-        </w:rPr>
-        <w:t>13. Search an ad (auction)</w:t>
-      </w:r>
-    </w:p>
-    <w:p>
-      <w:pPr>
-        <w:pStyle w:val="NoSpacing"/>
-        <w:rPr>
-          <w:color w:val="FF0000"/>
-          <w:sz w:val="24"/>
-          <w:szCs w:val="24"/>
-          <w:lang w:val="en-GB"/>
-        </w:rPr>
-      </w:pPr>
-      <w:r>
-        <w:rPr>
-          <w:color w:val="FF0000"/>
-          <w:sz w:val="24"/>
-          <w:szCs w:val="24"/>
-          <w:lang w:val="en-GB"/>
-        </w:rPr>
-        <w:t>Find a nice place to buy in Biel or at 30 km max. Input price : 1000 CHF. Choose the ad you want among the results. If it is an auction, make a higher bid of your choice. Then validate it. If it is a direct sale, find another ad whose properties is for sale through auction and make a higher bid.</w:t>
-      </w:r>
-    </w:p>
-    <w:p>
-      <w:pPr>
-        <w:pStyle w:val="NoSpacing"/>
-        <w:rPr>
-          <w:color w:val="FF0000"/>
-          <w:sz w:val="24"/>
-          <w:szCs w:val="24"/>
-          <w:lang w:val="en-GB"/>
-        </w:rPr>
-      </w:pPr>
-      <w:r>
-        <w:rPr>
-          <w:color w:val="FF0000"/>
-          <w:sz w:val="24"/>
-          <w:szCs w:val="24"/>
-          <w:lang w:val="en-GB"/>
-        </w:rPr>
-        <w:t>&gt;&gt;doing something concerning deadline of auction</w:t>
-      </w:r>
-    </w:p>
-    <w:p>
-      <w:pPr>
-        <w:pStyle w:val="NoSpacing"/>
-        <w:rPr>
-          <w:color w:val="FF0000"/>
-          <w:sz w:val="24"/>
-          <w:szCs w:val="24"/>
-          <w:lang w:val="en-GB"/>
-        </w:rPr>
-      </w:pPr>
-      <w:r>
-        <w:rPr>
-          <w:color w:val="FF0000"/>
-          <w:sz w:val="24"/>
-          <w:szCs w:val="24"/>
-          <w:lang w:val="en-GB"/>
-        </w:rPr>
-        <w:t>&gt;&gt;doing something with premium user</w:t>
+        <w:t xml:space="preserve"> submiss</w:t>
       </w:r>
       <w:bookmarkStart w:id="0" w:name="_GoBack"/>
       <w:bookmarkEnd w:id="0"/>
+      <w:r>
+        <w:rPr>
+          <w:color w:val="FF0000"/>
+          <w:sz w:val="24"/>
+          <w:szCs w:val="24"/>
+          <w:lang w:val="en-GB"/>
+        </w:rPr>
+        <w:t>ion doesn’t work</w:t>
+      </w:r>
+      <w:r>
+        <w:rPr>
+          <w:color w:val="FF0000"/>
+          <w:sz w:val="24"/>
+          <w:szCs w:val="24"/>
+          <w:lang w:val="en-GB"/>
+        </w:rPr>
+        <w:t xml:space="preserve"> please look at </w:t>
+      </w:r>
+      <w:r>
+        <w:rPr>
+          <w:color w:val="FF0000"/>
+          <w:sz w:val="24"/>
+          <w:szCs w:val="24"/>
+          <w:lang w:val="en-GB"/>
+        </w:rPr>
+        <w:t>the error messages in red.</w:t>
+      </w:r>
+      <w:r>
+        <w:rPr>
+          <w:color w:val="FF0000"/>
+          <w:sz w:val="24"/>
+          <w:szCs w:val="24"/>
+          <w:lang w:val="en-GB"/>
+        </w:rPr>
+        <w:t xml:space="preserve"> </w:t>
+      </w:r>
+      <w:r>
+        <w:rPr>
+          <w:color w:val="FF0000"/>
+          <w:sz w:val="24"/>
+          <w:szCs w:val="24"/>
+          <w:lang w:val="en-GB"/>
+        </w:rPr>
+        <w:t>If submitted, check if the ad was added to you properties.</w:t>
+      </w:r>
+    </w:p>
+    <w:p>
+      <w:pPr>
+        <w:pStyle w:val="NoSpacing"/>
+        <w:rPr>
+          <w:color w:val="FF0000"/>
+          <w:sz w:val="24"/>
+          <w:szCs w:val="24"/>
+          <w:lang w:val="en-GB"/>
+        </w:rPr>
+      </w:pPr>
+    </w:p>
+    <w:p>
+      <w:pPr>
+        <w:pStyle w:val="NoSpacing"/>
+        <w:rPr>
+          <w:b/>
+          <w:sz w:val="24"/>
+          <w:szCs w:val="24"/>
+          <w:lang w:val="en-GB"/>
+        </w:rPr>
+      </w:pPr>
+      <w:r>
+        <w:rPr>
+          <w:b/>
+          <w:sz w:val="24"/>
+          <w:szCs w:val="24"/>
+          <w:lang w:val="en-GB"/>
+        </w:rPr>
+        <w:t>9</w:t>
+      </w:r>
+      <w:r>
+        <w:rPr>
+          <w:b/>
+          <w:sz w:val="24"/>
+          <w:szCs w:val="24"/>
+          <w:lang w:val="en-GB"/>
+        </w:rPr>
+        <w:t>. Alerts</w:t>
+      </w:r>
+    </w:p>
+    <w:p>
+      <w:pPr>
+        <w:pStyle w:val="NoSpacing"/>
+        <w:rPr>
+          <w:sz w:val="24"/>
+          <w:szCs w:val="24"/>
+          <w:lang w:val="en-GB"/>
+        </w:rPr>
+      </w:pPr>
+      <w:r>
+        <w:rPr>
+          <w:sz w:val="24"/>
+          <w:szCs w:val="24"/>
+          <w:lang w:val="en-GB"/>
+        </w:rPr>
+        <w:t xml:space="preserve">You can’t find a flat in Bern that fits you, because there is none on the website at the moment. So you want to be notified when somebody adds an ad around Bern (not more than 10 </w:t>
+      </w:r>
+      <w:proofErr w:type="spellStart"/>
+      <w:r>
+        <w:rPr>
+          <w:sz w:val="24"/>
+          <w:szCs w:val="24"/>
+          <w:lang w:val="en-GB"/>
+        </w:rPr>
+        <w:t>kilometers</w:t>
+      </w:r>
+      <w:proofErr w:type="spellEnd"/>
+      <w:r>
+        <w:rPr>
+          <w:sz w:val="24"/>
+          <w:szCs w:val="24"/>
+          <w:lang w:val="en-GB"/>
+        </w:rPr>
+        <w:t xml:space="preserve"> away) that is for rent and doesn’t cost more than 1000 CHF per month. It should have at least two rooms and 40 square meters.</w:t>
+      </w:r>
+    </w:p>
+    <w:p>
+      <w:pPr>
+        <w:pStyle w:val="NoSpacing"/>
+        <w:rPr>
+          <w:sz w:val="24"/>
+          <w:szCs w:val="24"/>
+          <w:lang w:val="en-GB"/>
+        </w:rPr>
+      </w:pPr>
+    </w:p>
+    <w:p>
+      <w:pPr>
+        <w:pStyle w:val="NoSpacing"/>
+        <w:rPr>
+          <w:b/>
+          <w:color w:val="FF0000"/>
+          <w:sz w:val="24"/>
+          <w:szCs w:val="24"/>
+          <w:lang w:val="en-GB"/>
+        </w:rPr>
+      </w:pPr>
+      <w:r>
+        <w:rPr>
+          <w:b/>
+          <w:color w:val="FF0000"/>
+          <w:sz w:val="24"/>
+          <w:szCs w:val="24"/>
+          <w:lang w:val="en-GB"/>
+        </w:rPr>
+        <w:t>10. Login as another user</w:t>
+      </w:r>
+    </w:p>
+    <w:p>
+      <w:pPr>
+        <w:pStyle w:val="NoSpacing"/>
+        <w:rPr>
+          <w:color w:val="FF0000"/>
+          <w:sz w:val="24"/>
+          <w:szCs w:val="24"/>
+          <w:lang w:val="en-GB"/>
+        </w:rPr>
+      </w:pPr>
+      <w:r>
+        <w:rPr>
+          <w:color w:val="FF0000"/>
+          <w:sz w:val="24"/>
+          <w:szCs w:val="24"/>
+          <w:lang w:val="en-GB"/>
+        </w:rPr>
+        <w:t>Logout then login with the account of the advertiser you have just contacted.</w:t>
+      </w:r>
+    </w:p>
+    <w:p>
+      <w:pPr>
+        <w:pStyle w:val="NoSpacing"/>
+        <w:rPr>
+          <w:color w:val="FF0000"/>
+          <w:sz w:val="24"/>
+          <w:szCs w:val="24"/>
+          <w:lang w:val="en-GB"/>
+        </w:rPr>
+      </w:pPr>
+    </w:p>
+    <w:p>
+      <w:pPr>
+        <w:pStyle w:val="NoSpacing"/>
+        <w:rPr>
+          <w:b/>
+          <w:color w:val="FF0000"/>
+          <w:sz w:val="24"/>
+          <w:szCs w:val="24"/>
+          <w:lang w:val="en-GB"/>
+        </w:rPr>
+      </w:pPr>
+      <w:r>
+        <w:rPr>
+          <w:b/>
+          <w:color w:val="FF0000"/>
+          <w:sz w:val="24"/>
+          <w:szCs w:val="24"/>
+          <w:lang w:val="en-GB"/>
+        </w:rPr>
+        <w:t>11. Message</w:t>
+      </w:r>
+    </w:p>
+    <w:p>
+      <w:pPr>
+        <w:pStyle w:val="NoSpacing"/>
+        <w:rPr>
+          <w:color w:val="FF0000"/>
+          <w:sz w:val="24"/>
+          <w:szCs w:val="24"/>
+          <w:lang w:val="en-GB"/>
+        </w:rPr>
+      </w:pPr>
+      <w:r>
+        <w:rPr>
+          <w:color w:val="FF0000"/>
+          <w:sz w:val="24"/>
+          <w:szCs w:val="24"/>
+          <w:lang w:val="en-GB"/>
+        </w:rPr>
+        <w:t xml:space="preserve">Check if this new user has </w:t>
+      </w:r>
+      <w:r>
+        <w:rPr>
+          <w:color w:val="FF0000"/>
+          <w:sz w:val="24"/>
+          <w:szCs w:val="24"/>
+          <w:lang w:val="en-GB"/>
+        </w:rPr>
+        <w:t>received the previous message. Unfortunately, you were not convinced by the message : decline the enquiry.</w:t>
+      </w:r>
+    </w:p>
+    <w:p>
+      <w:pPr>
+        <w:pStyle w:val="NoSpacing"/>
+        <w:rPr>
+          <w:color w:val="FF0000"/>
+          <w:sz w:val="24"/>
+          <w:szCs w:val="24"/>
+          <w:lang w:val="en-GB"/>
+        </w:rPr>
+      </w:pPr>
+    </w:p>
+    <w:p>
+      <w:pPr>
+        <w:pStyle w:val="NoSpacing"/>
+        <w:rPr>
+          <w:b/>
+          <w:color w:val="FF0000"/>
+          <w:sz w:val="24"/>
+          <w:szCs w:val="24"/>
+          <w:lang w:val="en-GB"/>
+        </w:rPr>
+      </w:pPr>
+      <w:r>
+        <w:rPr>
+          <w:b/>
+          <w:color w:val="FF0000"/>
+          <w:sz w:val="24"/>
+          <w:szCs w:val="24"/>
+          <w:lang w:val="en-GB"/>
+        </w:rPr>
+        <w:t>12. Edit your ad</w:t>
+      </w:r>
+    </w:p>
+    <w:p>
+      <w:pPr>
+        <w:pStyle w:val="NoSpacing"/>
+        <w:rPr>
+          <w:color w:val="FF0000"/>
+          <w:sz w:val="24"/>
+          <w:szCs w:val="24"/>
+          <w:lang w:val="en-GB"/>
+        </w:rPr>
+      </w:pPr>
+      <w:r>
+        <w:rPr>
+          <w:color w:val="FF0000"/>
+          <w:sz w:val="24"/>
+          <w:szCs w:val="24"/>
+          <w:lang w:val="en-GB"/>
+        </w:rPr>
+        <w:t xml:space="preserve">Find the ad for which you’ve been written a message and edit it to precise your preferences and fill out other uncomplete fields. Submit it. </w:t>
+      </w:r>
+    </w:p>
+    <w:p>
+      <w:pPr>
+        <w:pStyle w:val="NoSpacing"/>
+        <w:rPr>
+          <w:color w:val="FF0000"/>
+          <w:sz w:val="24"/>
+          <w:szCs w:val="24"/>
+          <w:lang w:val="en-GB"/>
+        </w:rPr>
+      </w:pPr>
+    </w:p>
+    <w:p>
+      <w:pPr>
+        <w:pStyle w:val="NoSpacing"/>
+        <w:rPr>
+          <w:b/>
+          <w:color w:val="FF0000"/>
+          <w:sz w:val="24"/>
+          <w:szCs w:val="24"/>
+          <w:lang w:val="en-GB"/>
+        </w:rPr>
+      </w:pPr>
+      <w:r>
+        <w:rPr>
+          <w:b/>
+          <w:color w:val="FF0000"/>
+          <w:sz w:val="24"/>
+          <w:szCs w:val="24"/>
+          <w:lang w:val="en-GB"/>
+        </w:rPr>
+        <w:t>13. Search an ad (auction)</w:t>
+      </w:r>
+    </w:p>
+    <w:p>
+      <w:pPr>
+        <w:pStyle w:val="NoSpacing"/>
+        <w:rPr>
+          <w:color w:val="FF0000"/>
+          <w:sz w:val="24"/>
+          <w:szCs w:val="24"/>
+          <w:lang w:val="en-GB"/>
+        </w:rPr>
+      </w:pPr>
+      <w:r>
+        <w:rPr>
+          <w:color w:val="FF0000"/>
+          <w:sz w:val="24"/>
+          <w:szCs w:val="24"/>
+          <w:lang w:val="en-GB"/>
+        </w:rPr>
+        <w:t>Find a nice place to buy in Biel or at 30 km max. Input price : 1000 CHF. Choose the ad you want among the results. If it is an auction, make a higher bid of your choice. Then validate it. If it is a direct sale, find another ad whose properties is for sale through auction and make a higher bid.</w:t>
+      </w:r>
+    </w:p>
+    <w:p>
+      <w:pPr>
+        <w:pStyle w:val="NoSpacing"/>
+        <w:rPr>
+          <w:color w:val="FF0000"/>
+          <w:sz w:val="24"/>
+          <w:szCs w:val="24"/>
+          <w:lang w:val="en-GB"/>
+        </w:rPr>
+      </w:pPr>
+      <w:r>
+        <w:rPr>
+          <w:color w:val="FF0000"/>
+          <w:sz w:val="24"/>
+          <w:szCs w:val="24"/>
+          <w:lang w:val="en-GB"/>
+        </w:rPr>
+        <w:t>&gt;&gt;doing something concerning deadline of auction</w:t>
+      </w:r>
+    </w:p>
+    <w:p>
+      <w:pPr>
+        <w:pStyle w:val="NoSpacing"/>
+        <w:rPr>
+          <w:color w:val="FF0000"/>
+          <w:sz w:val="24"/>
+          <w:szCs w:val="24"/>
+          <w:lang w:val="en-GB"/>
+        </w:rPr>
+      </w:pPr>
+      <w:r>
+        <w:rPr>
+          <w:color w:val="FF0000"/>
+          <w:sz w:val="24"/>
+          <w:szCs w:val="24"/>
+          <w:lang w:val="en-GB"/>
+        </w:rPr>
+        <w:t>&gt;&gt;doing something with premium user</w:t>
+      </w:r>
     </w:p>
     <w:p>
       <w:pPr>
@@ -2495,7 +2433,7 @@
     <w:lsdException w:name="Table Web 2" w:semiHidden="1" w:unhideWhenUsed="1"/>
     <w:lsdException w:name="Table Web 3" w:semiHidden="1" w:unhideWhenUsed="1"/>
     <w:lsdException w:name="Balloon Text" w:semiHidden="1" w:unhideWhenUsed="1"/>
-    <w:lsdException w:name="Table Grid" w:semiHidden="1" w:uiPriority="59" w:unhideWhenUsed="1"/>
+    <w:lsdException w:name="Table Grid" w:uiPriority="59"/>
     <w:lsdException w:name="Table Theme" w:semiHidden="1" w:unhideWhenUsed="1"/>
     <w:lsdException w:name="Placeholder Text" w:semiHidden="1"/>
     <w:lsdException w:name="No Spacing" w:uiPriority="1" w:qFormat="1"/>

</xml_diff>